<commit_message>
se actualiza charla shop
</commit_message>
<xml_diff>
--- a/Planillas/planillas enzo importante/Shop (ideas y opinion).docx
+++ b/Planillas/planillas enzo importante/Shop (ideas y opinion).docx
@@ -759,20 +759,105 @@
           <w:lang w:val="es-AR"/>
         </w:rPr>
       </w:pPr>
-      <w:r>
-        <w:rPr>
-          <w:lang w:val="es-AR"/>
-        </w:rPr>
+    </w:p>
+    <w:p>
+      <w:pPr>
+        <w:rPr>
+          <w:lang w:val="es-AR"/>
+        </w:rPr>
+      </w:pPr>
+    </w:p>
+    <w:p>
+      <w:pPr>
+        <w:rPr>
+          <w:lang w:val="es-AR"/>
+        </w:rPr>
+      </w:pPr>
+      <w:r>
+        <w:rPr>
+          <w:lang w:val="es-AR"/>
+        </w:rPr>
+        <w:lastRenderedPageBreak/>
         <w:t>Turno noche:</w:t>
       </w:r>
     </w:p>
     <w:p>
       <w:pPr>
+        <w:pStyle w:val="Prrafodelista"/>
+        <w:numPr>
+          <w:ilvl w:val="0"/>
+          <w:numId w:val="9"/>
+        </w:numPr>
         <w:rPr>
           <w:u w:val="wave"/>
           <w:lang w:val="es-AR"/>
         </w:rPr>
       </w:pPr>
+      <w:r>
+        <w:rPr>
+          <w:lang w:val="es-AR"/>
+        </w:rPr>
+        <w:t xml:space="preserve">palitos salados – </w:t>
+      </w:r>
+      <w:r>
+        <w:rPr>
+          <w:highlight w:val="green"/>
+          <w:lang w:val="es-AR"/>
+        </w:rPr>
+        <w:t>consumo frecuente</w:t>
+      </w:r>
+    </w:p>
+    <w:p>
+      <w:pPr>
+        <w:pStyle w:val="Prrafodelista"/>
+        <w:numPr>
+          <w:ilvl w:val="0"/>
+          <w:numId w:val="9"/>
+        </w:numPr>
+        <w:rPr>
+          <w:u w:val="wave"/>
+          <w:lang w:val="es-AR"/>
+        </w:rPr>
+      </w:pPr>
+      <w:r>
+        <w:rPr>
+          <w:lang w:val="es-AR"/>
+        </w:rPr>
+        <w:t xml:space="preserve">papas fritas – </w:t>
+      </w:r>
+      <w:r>
+        <w:rPr>
+          <w:highlight w:val="green"/>
+          <w:lang w:val="es-AR"/>
+        </w:rPr>
+        <w:t>consumo frecuente</w:t>
+      </w:r>
+    </w:p>
+    <w:p>
+      <w:pPr>
+        <w:pStyle w:val="Prrafodelista"/>
+        <w:numPr>
+          <w:ilvl w:val="0"/>
+          <w:numId w:val="9"/>
+        </w:numPr>
+        <w:rPr>
+          <w:u w:val="wave"/>
+          <w:lang w:val="es-AR"/>
+        </w:rPr>
+      </w:pPr>
+      <w:r>
+        <w:rPr>
+          <w:lang w:val="es-AR"/>
+        </w:rPr>
+        <w:t xml:space="preserve">alfajores (surtidos) – </w:t>
+      </w:r>
+      <w:r>
+        <w:rPr>
+          <w:highlight w:val="green"/>
+          <w:lang w:val="es-AR"/>
+        </w:rPr>
+        <w:t>consumo frecuente</w:t>
+      </w:r>
     </w:p>
     <w:p>
       <w:pPr>
@@ -790,7 +875,6 @@
           <w:u w:val="wave"/>
           <w:lang w:val="es-AR"/>
         </w:rPr>
-        <w:lastRenderedPageBreak/>
         <w:t>Idea de colaboración playa-shop</w:t>
       </w:r>
     </w:p>
@@ -1117,7 +1201,14 @@
         <w:rPr>
           <w:lang w:val="es-AR"/>
         </w:rPr>
-        <w:t xml:space="preserve"> en mi opinión la comida está bien, pero hay mucha comida “frita” que remplazaría por comida al horno que se pueda recalentar en el microondas ya que el olor a frito que larga el shop a la mañana no es nada agradable para el cliente y se reciben quejas de eso.</w:t>
+        <w:t xml:space="preserve"> en mi opinión la comida está bien, pero hay mucha comida “frita” que remplazaría por comida al horno que se pueda recalentar en el microondas ya que el olor a </w:t>
+      </w:r>
+      <w:r>
+        <w:rPr>
+          <w:lang w:val="es-AR"/>
+        </w:rPr>
+        <w:lastRenderedPageBreak/>
+        <w:t>frito que larga el shop a la mañana no es nada agradable para el cliente y se reciben quejas de eso.</w:t>
       </w:r>
       <w:r>
         <w:rPr>
@@ -1173,7 +1264,6 @@
           <w:color w:val="FF0000"/>
           <w:lang w:val="es-AR"/>
         </w:rPr>
-        <w:lastRenderedPageBreak/>
         <w:t>Promociones</w:t>
       </w:r>
       <w:r>
@@ -1324,6 +1414,119 @@
 <file path=word/numbering.xml><?xml version="1.0" encoding="utf-8"?>
 <w:numbering xmlns:wpc="http://schemas.microsoft.com/office/word/2010/wordprocessingCanvas" xmlns:cx="http://schemas.microsoft.com/office/drawing/2014/chartex" xmlns:cx1="http://schemas.microsoft.com/office/drawing/2015/9/8/chartex" xmlns:cx2="http://schemas.microsoft.com/office/drawing/2015/10/21/chartex" xmlns:cx3="http://schemas.microsoft.com/office/drawing/2016/5/9/chartex" xmlns:cx4="http://schemas.microsoft.com/office/drawing/2016/5/10/chartex" xmlns:cx5="http://schemas.microsoft.com/office/drawing/2016/5/11/chartex" xmlns:cx6="http://schemas.microsoft.com/office/drawing/2016/5/12/chartex" xmlns:cx7="http://schemas.microsoft.com/office/drawing/2016/5/13/chartex" xmlns:cx8="http://schemas.microsoft.com/office/drawing/2016/5/14/chartex" xmlns:mc="http://schemas.openxmlformats.org/markup-compatibility/2006" xmlns:aink="http://schemas.microsoft.com/office/drawing/2016/ink" xmlns:am3d="http://schemas.microsoft.com/office/drawing/2017/model3d" xmlns:o="urn:schemas-microsoft-com:office:office" xmlns:oel="http://schemas.microsoft.com/office/2019/extlst" xmlns:r="http://schemas.openxmlformats.org/officeDocument/2006/relationships" xmlns:m="http://schemas.openxmlformats.org/officeDocument/2006/math" xmlns:v="urn:schemas-microsoft-com:vml" xmlns:wp14="http://schemas.microsoft.com/office/word/2010/wordprocessingDrawing" xmlns:wp="http://schemas.openxmlformats.org/drawingml/2006/wordprocessingDrawing" xmlns:w10="urn:schemas-microsoft-com:office:word" xmlns:w="http://schemas.openxmlformats.org/wordprocessingml/2006/main" xmlns:w14="http://schemas.microsoft.com/office/word/2010/wordml" xmlns:w15="http://schemas.microsoft.com/office/word/2012/wordml" xmlns:w16cex="http://schemas.microsoft.com/office/word/2018/wordml/cex" xmlns:w16cid="http://schemas.microsoft.com/office/word/2016/wordml/cid" xmlns:w16="http://schemas.microsoft.com/office/word/2018/wordml" xmlns:w16sdtdh="http://schemas.microsoft.com/office/word/2020/wordml/sdtdatahash" xmlns:w16se="http://schemas.microsoft.com/office/word/2015/wordml/symex" xmlns:wpg="http://schemas.microsoft.com/office/word/2010/wordprocessingGroup" xmlns:wpi="http://schemas.microsoft.com/office/word/2010/wordprocessingInk" xmlns:wne="http://schemas.microsoft.com/office/word/2006/wordml" xmlns:wps="http://schemas.microsoft.com/office/word/2010/wordprocessingShape" mc:Ignorable="w14 w15 w16se w16cid w16 w16cex w16sdtdh wp14">
   <w:abstractNum w:abstractNumId="0" w15:restartNumberingAfterBreak="0">
+    <w:nsid w:val="0CEE2BFB"/>
+    <w:multiLevelType w:val="hybridMultilevel"/>
+    <w:tmpl w:val="0DB2E2F8"/>
+    <w:lvl w:ilvl="0" w:tplc="ED4287F6">
+      <w:start w:val="1"/>
+      <w:numFmt w:val="bullet"/>
+      <w:lvlText w:val=""/>
+      <w:lvlJc w:val="left"/>
+      <w:pPr>
+        <w:ind w:left="720" w:hanging="360"/>
+      </w:pPr>
+      <w:rPr>
+        <w:rFonts w:ascii="Wingdings" w:hAnsi="Wingdings" w:hint="default"/>
+      </w:rPr>
+    </w:lvl>
+    <w:lvl w:ilvl="1" w:tplc="080A0003" w:tentative="1">
+      <w:start w:val="1"/>
+      <w:numFmt w:val="bullet"/>
+      <w:lvlText w:val="o"/>
+      <w:lvlJc w:val="left"/>
+      <w:pPr>
+        <w:ind w:left="1440" w:hanging="360"/>
+      </w:pPr>
+      <w:rPr>
+        <w:rFonts w:ascii="Courier New" w:hAnsi="Courier New" w:cs="Courier New" w:hint="default"/>
+      </w:rPr>
+    </w:lvl>
+    <w:lvl w:ilvl="2" w:tplc="080A0005" w:tentative="1">
+      <w:start w:val="1"/>
+      <w:numFmt w:val="bullet"/>
+      <w:lvlText w:val=""/>
+      <w:lvlJc w:val="left"/>
+      <w:pPr>
+        <w:ind w:left="2160" w:hanging="360"/>
+      </w:pPr>
+      <w:rPr>
+        <w:rFonts w:ascii="Wingdings" w:hAnsi="Wingdings" w:hint="default"/>
+      </w:rPr>
+    </w:lvl>
+    <w:lvl w:ilvl="3" w:tplc="080A0001" w:tentative="1">
+      <w:start w:val="1"/>
+      <w:numFmt w:val="bullet"/>
+      <w:lvlText w:val=""/>
+      <w:lvlJc w:val="left"/>
+      <w:pPr>
+        <w:ind w:left="2880" w:hanging="360"/>
+      </w:pPr>
+      <w:rPr>
+        <w:rFonts w:ascii="Symbol" w:hAnsi="Symbol" w:hint="default"/>
+      </w:rPr>
+    </w:lvl>
+    <w:lvl w:ilvl="4" w:tplc="080A0003" w:tentative="1">
+      <w:start w:val="1"/>
+      <w:numFmt w:val="bullet"/>
+      <w:lvlText w:val="o"/>
+      <w:lvlJc w:val="left"/>
+      <w:pPr>
+        <w:ind w:left="3600" w:hanging="360"/>
+      </w:pPr>
+      <w:rPr>
+        <w:rFonts w:ascii="Courier New" w:hAnsi="Courier New" w:cs="Courier New" w:hint="default"/>
+      </w:rPr>
+    </w:lvl>
+    <w:lvl w:ilvl="5" w:tplc="080A0005" w:tentative="1">
+      <w:start w:val="1"/>
+      <w:numFmt w:val="bullet"/>
+      <w:lvlText w:val=""/>
+      <w:lvlJc w:val="left"/>
+      <w:pPr>
+        <w:ind w:left="4320" w:hanging="360"/>
+      </w:pPr>
+      <w:rPr>
+        <w:rFonts w:ascii="Wingdings" w:hAnsi="Wingdings" w:hint="default"/>
+      </w:rPr>
+    </w:lvl>
+    <w:lvl w:ilvl="6" w:tplc="080A0001" w:tentative="1">
+      <w:start w:val="1"/>
+      <w:numFmt w:val="bullet"/>
+      <w:lvlText w:val=""/>
+      <w:lvlJc w:val="left"/>
+      <w:pPr>
+        <w:ind w:left="5040" w:hanging="360"/>
+      </w:pPr>
+      <w:rPr>
+        <w:rFonts w:ascii="Symbol" w:hAnsi="Symbol" w:hint="default"/>
+      </w:rPr>
+    </w:lvl>
+    <w:lvl w:ilvl="7" w:tplc="080A0003" w:tentative="1">
+      <w:start w:val="1"/>
+      <w:numFmt w:val="bullet"/>
+      <w:lvlText w:val="o"/>
+      <w:lvlJc w:val="left"/>
+      <w:pPr>
+        <w:ind w:left="5760" w:hanging="360"/>
+      </w:pPr>
+      <w:rPr>
+        <w:rFonts w:ascii="Courier New" w:hAnsi="Courier New" w:cs="Courier New" w:hint="default"/>
+      </w:rPr>
+    </w:lvl>
+    <w:lvl w:ilvl="8" w:tplc="080A0005" w:tentative="1">
+      <w:start w:val="1"/>
+      <w:numFmt w:val="bullet"/>
+      <w:lvlText w:val=""/>
+      <w:lvlJc w:val="left"/>
+      <w:pPr>
+        <w:ind w:left="6480" w:hanging="360"/>
+      </w:pPr>
+      <w:rPr>
+        <w:rFonts w:ascii="Wingdings" w:hAnsi="Wingdings" w:hint="default"/>
+      </w:rPr>
+    </w:lvl>
+  </w:abstractNum>
+  <w:abstractNum w:abstractNumId="1" w15:restartNumberingAfterBreak="0">
     <w:nsid w:val="0E8B0A9A"/>
     <w:multiLevelType w:val="hybridMultilevel"/>
     <w:tmpl w:val="D93ECD10"/>
@@ -1436,7 +1639,7 @@
       </w:rPr>
     </w:lvl>
   </w:abstractNum>
-  <w:abstractNum w:abstractNumId="1" w15:restartNumberingAfterBreak="0">
+  <w:abstractNum w:abstractNumId="2" w15:restartNumberingAfterBreak="0">
     <w:nsid w:val="10A35E3D"/>
     <w:multiLevelType w:val="hybridMultilevel"/>
     <w:tmpl w:val="3F365260"/>
@@ -1549,7 +1752,7 @@
       </w:rPr>
     </w:lvl>
   </w:abstractNum>
-  <w:abstractNum w:abstractNumId="2" w15:restartNumberingAfterBreak="0">
+  <w:abstractNum w:abstractNumId="3" w15:restartNumberingAfterBreak="0">
     <w:nsid w:val="30A55E07"/>
     <w:multiLevelType w:val="hybridMultilevel"/>
     <w:tmpl w:val="F36AAA56"/>
@@ -1662,7 +1865,7 @@
       </w:rPr>
     </w:lvl>
   </w:abstractNum>
-  <w:abstractNum w:abstractNumId="3" w15:restartNumberingAfterBreak="0">
+  <w:abstractNum w:abstractNumId="4" w15:restartNumberingAfterBreak="0">
     <w:nsid w:val="316E1498"/>
     <w:multiLevelType w:val="hybridMultilevel"/>
     <w:tmpl w:val="625E0652"/>
@@ -1775,7 +1978,7 @@
       </w:rPr>
     </w:lvl>
   </w:abstractNum>
-  <w:abstractNum w:abstractNumId="4" w15:restartNumberingAfterBreak="0">
+  <w:abstractNum w:abstractNumId="5" w15:restartNumberingAfterBreak="0">
     <w:nsid w:val="3BAB3C72"/>
     <w:multiLevelType w:val="hybridMultilevel"/>
     <w:tmpl w:val="59ACA03C"/>
@@ -1888,7 +2091,7 @@
       </w:rPr>
     </w:lvl>
   </w:abstractNum>
-  <w:abstractNum w:abstractNumId="5" w15:restartNumberingAfterBreak="0">
+  <w:abstractNum w:abstractNumId="6" w15:restartNumberingAfterBreak="0">
     <w:nsid w:val="3C361C65"/>
     <w:multiLevelType w:val="hybridMultilevel"/>
     <w:tmpl w:val="1DF821CE"/>
@@ -2001,7 +2204,7 @@
       </w:rPr>
     </w:lvl>
   </w:abstractNum>
-  <w:abstractNum w:abstractNumId="6" w15:restartNumberingAfterBreak="0">
+  <w:abstractNum w:abstractNumId="7" w15:restartNumberingAfterBreak="0">
     <w:nsid w:val="3F2D68AC"/>
     <w:multiLevelType w:val="hybridMultilevel"/>
     <w:tmpl w:val="9472739E"/>
@@ -2114,7 +2317,7 @@
       </w:rPr>
     </w:lvl>
   </w:abstractNum>
-  <w:abstractNum w:abstractNumId="7" w15:restartNumberingAfterBreak="0">
+  <w:abstractNum w:abstractNumId="8" w15:restartNumberingAfterBreak="0">
     <w:nsid w:val="459D6337"/>
     <w:multiLevelType w:val="hybridMultilevel"/>
     <w:tmpl w:val="F3407E14"/>
@@ -2228,28 +2431,31 @@
     </w:lvl>
   </w:abstractNum>
   <w:num w:numId="1" w16cid:durableId="1089735074">
+    <w:abstractNumId w:val="6"/>
+  </w:num>
+  <w:num w:numId="2" w16cid:durableId="206918779">
+    <w:abstractNumId w:val="8"/>
+  </w:num>
+  <w:num w:numId="3" w16cid:durableId="1692023742">
+    <w:abstractNumId w:val="3"/>
+  </w:num>
+  <w:num w:numId="4" w16cid:durableId="249855298">
+    <w:abstractNumId w:val="2"/>
+  </w:num>
+  <w:num w:numId="5" w16cid:durableId="2060859739">
+    <w:abstractNumId w:val="1"/>
+  </w:num>
+  <w:num w:numId="6" w16cid:durableId="1769889502">
+    <w:abstractNumId w:val="4"/>
+  </w:num>
+  <w:num w:numId="7" w16cid:durableId="1444278">
+    <w:abstractNumId w:val="7"/>
+  </w:num>
+  <w:num w:numId="8" w16cid:durableId="894238834">
     <w:abstractNumId w:val="5"/>
   </w:num>
-  <w:num w:numId="2" w16cid:durableId="206918779">
-    <w:abstractNumId w:val="7"/>
-  </w:num>
-  <w:num w:numId="3" w16cid:durableId="1692023742">
-    <w:abstractNumId w:val="2"/>
-  </w:num>
-  <w:num w:numId="4" w16cid:durableId="249855298">
-    <w:abstractNumId w:val="1"/>
-  </w:num>
-  <w:num w:numId="5" w16cid:durableId="2060859739">
+  <w:num w:numId="9" w16cid:durableId="816073863">
     <w:abstractNumId w:val="0"/>
-  </w:num>
-  <w:num w:numId="6" w16cid:durableId="1769889502">
-    <w:abstractNumId w:val="3"/>
-  </w:num>
-  <w:num w:numId="7" w16cid:durableId="1444278">
-    <w:abstractNumId w:val="6"/>
-  </w:num>
-  <w:num w:numId="8" w16cid:durableId="894238834">
-    <w:abstractNumId w:val="4"/>
   </w:num>
 </w:numbering>
 </file>

</xml_diff>